<commit_message>
added error handler and logging
</commit_message>
<xml_diff>
--- a/title_page_760923861.docx
+++ b/title_page_760923861.docx
@@ -119,7 +119,7 @@
                                 <w:sz w:val="28"/>
                                 <w:szCs w:val="28"/>
                               </w:rPr>
-                              <w:t xml:space="preserve">ТЛ</w:t>
+                              <w:t xml:space="preserve"/>
                             </w:r>
                           </w:p>
                           <w:p>
@@ -148,7 +148,7 @@
                               <w:rPr>
                                 <w:szCs w:val="24"/>
                               </w:rPr>
-                              <w:t xml:space="preserve">ТЛ</w:t>
+                              <w:t xml:space="preserve"/>
                             </w:r>
                             <w:r>
                               <w:rPr>
@@ -172,7 +172,7 @@
                               <w:t>«__» _________</w:t>
                             </w:r>
                             <w:r>
-                              <w:t xml:space="preserve">ТЛ</w:t>
+                              <w:t xml:space="preserve"/>
                             </w:r>
                             <w:r>
                               <w:t xml:space="preserve"> </w:t>
@@ -280,7 +280,7 @@
                           <w:sz w:val="28"/>
                           <w:szCs w:val="28"/>
                         </w:rPr>
-                        <w:t xml:space="preserve">ТЛ</w:t>
+                        <w:t xml:space="preserve"/>
                       </w:r>
                     </w:p>
                     <w:p>
@@ -309,7 +309,7 @@
                         <w:rPr>
                           <w:szCs w:val="24"/>
                         </w:rPr>
-                        <w:t xml:space="preserve">ТЛ</w:t>
+                        <w:t xml:space="preserve"/>
                       </w:r>
                       <w:r>
                         <w:rPr>
@@ -333,7 +333,7 @@
                         <w:t>«__» _________</w:t>
                       </w:r>
                       <w:r>
-                        <w:t xml:space="preserve">ТЛ</w:t>
+                        <w:t xml:space="preserve"/>
                       </w:r>
                       <w:r>
                         <w:t xml:space="preserve"> </w:t>
@@ -692,7 +692,7 @@
                                       <w:szCs w:val="12"/>
                                       <w:lang w:val="en-US"/>
                                     </w:rPr>
-                                    <w:t xml:space="preserve">ТЛ </w:t>
+                                    <w:t xml:space="preserve"> </w:t>
                                   </w:r>
                                   <w:r>
                                     <w:rPr>
@@ -1038,7 +1038,7 @@
                                 <w:szCs w:val="12"/>
                                 <w:lang w:val="en-US"/>
                               </w:rPr>
-                              <w:t xml:space="preserve">ТЛ </w:t>
+                              <w:t xml:space="preserve"> </w:t>
                             </w:r>
                             <w:r>
                               <w:rPr>
@@ -1134,7 +1134,7 @@
                                 <w:sz w:val="28"/>
                                 <w:szCs w:val="28"/>
                               </w:rPr>
-                              <w:t xml:space="preserve">ТЛ</w:t>
+                              <w:t xml:space="preserve"/>
                             </w:r>
                           </w:p>
                         </w:txbxContent>
@@ -1183,7 +1183,7 @@
                           <w:sz w:val="28"/>
                           <w:szCs w:val="28"/>
                         </w:rPr>
-                        <w:t xml:space="preserve">ТЛ</w:t>
+                        <w:t xml:space="preserve"/>
                       </w:r>
                     </w:p>
                   </w:txbxContent>
@@ -1252,7 +1252,7 @@
                                 <w:sz w:val="28"/>
                                 <w:szCs w:val="28"/>
                               </w:rPr>
-                              <w:t xml:space="preserve">ТЛ</w:t>
+                              <w:t xml:space="preserve"/>
                             </w:r>
                           </w:p>
                           <w:p>
@@ -1319,7 +1319,7 @@
                                 <w:sz w:val="28"/>
                                 <w:szCs w:val="28"/>
                               </w:rPr>
-                              <w:t xml:space="preserve">ТЛ</w:t>
+                              <w:t xml:space="preserve"/>
                             </w:r>
                           </w:p>
                           <w:p/>
@@ -1368,7 +1368,7 @@
                           <w:sz w:val="28"/>
                           <w:szCs w:val="28"/>
                         </w:rPr>
-                        <w:t xml:space="preserve">ТЛ</w:t>
+                        <w:t xml:space="preserve"/>
                       </w:r>
                     </w:p>
                     <w:p>
@@ -1435,7 +1435,7 @@
                           <w:sz w:val="28"/>
                           <w:szCs w:val="28"/>
                         </w:rPr>
-                        <w:t xml:space="preserve">ТЛ</w:t>
+                        <w:t xml:space="preserve"/>
                       </w:r>
                     </w:p>
                     <w:p/>
@@ -1518,7 +1518,7 @@
                               <w:t xml:space="preserve">«__» ___________ </w:t>
                             </w:r>
                             <w:r>
-                              <w:t xml:space="preserve">ТЛ</w:t>
+                              <w:t xml:space="preserve"/>
                             </w:r>
                             <w:r>
                               <w:t xml:space="preserve"> г.</w:t>
@@ -1582,7 +1582,7 @@
                         <w:t xml:space="preserve">«__» ___________ </w:t>
                       </w:r>
                       <w:r>
-                        <w:t xml:space="preserve">ТЛ</w:t>
+                        <w:t xml:space="preserve"/>
                       </w:r>
                       <w:r>
                         <w:t xml:space="preserve"> г.</w:t>
@@ -1683,7 +1683,7 @@
                               <w:rPr>
                                 <w:lang w:val="en-US"/>
                               </w:rPr>
-                              <w:t xml:space="preserve">ТЛ </w:t>
+                              <w:t xml:space="preserve"> </w:t>
                             </w:r>
                             <w:r>
                               <w:t>г</w:t>
@@ -1757,7 +1757,7 @@
                         <w:rPr>
                           <w:lang w:val="en-US"/>
                         </w:rPr>
-                        <w:t xml:space="preserve">ТЛ </w:t>
+                        <w:t xml:space="preserve"> </w:t>
                       </w:r>
                       <w:r>
                         <w:t>г</w:t>
@@ -1842,7 +1842,7 @@
                                 <w:sz w:val="28"/>
                                 <w:szCs w:val="28"/>
                               </w:rPr>
-                              <w:t xml:space="preserve">ТЛ</w:t>
+                              <w:t xml:space="preserve">вшэ</w:t>
                             </w:r>
                             <w:r>
                               <w:rPr>
@@ -1856,7 +1856,7 @@
                                 <w:sz w:val="28"/>
                                 <w:szCs w:val="28"/>
                               </w:rPr>
-                              <w:t xml:space="preserve">ТЛ</w:t>
+                              <w:t xml:space="preserve">факультет</w:t>
                             </w:r>
                             <w:r>
                               <w:rPr>
@@ -1870,7 +1870,7 @@
                                 <w:sz w:val="28"/>
                                 <w:szCs w:val="28"/>
                               </w:rPr>
-                              <w:t xml:space="preserve">ТЛ</w:t>
+                              <w:t xml:space="preserve">/raise_error</w:t>
                             </w:r>
                           </w:p>
                         </w:txbxContent>
@@ -1925,7 +1925,7 @@
                           <w:sz w:val="28"/>
                           <w:szCs w:val="28"/>
                         </w:rPr>
-                        <w:t xml:space="preserve">ТЛ</w:t>
+                        <w:t xml:space="preserve">вшэ</w:t>
                       </w:r>
                       <w:r>
                         <w:rPr>
@@ -1939,7 +1939,7 @@
                           <w:sz w:val="28"/>
                           <w:szCs w:val="28"/>
                         </w:rPr>
-                        <w:t xml:space="preserve">ТЛ</w:t>
+                        <w:t xml:space="preserve">факультет</w:t>
                       </w:r>
                       <w:r>
                         <w:rPr>
@@ -1953,7 +1953,7 @@
                           <w:sz w:val="28"/>
                           <w:szCs w:val="28"/>
                         </w:rPr>
-                        <w:t xml:space="preserve">ТЛ</w:t>
+                        <w:t xml:space="preserve">/raise_error</w:t>
                       </w:r>
                     </w:p>
                   </w:txbxContent>
@@ -2304,7 +2304,7 @@
               <w:szCs w:val="24"/>
               <w:lang w:val="en-US"/>
             </w:rPr>
-            <w:t xml:space="preserve">ТЛ</w:t>
+            <w:t xml:space="preserve"/>
           </w:r>
           <w:r>
             <w:rPr>
@@ -2811,7 +2811,7 @@
         <w:szCs w:val="24"/>
         <w:lang w:val="en-US"/>
       </w:rPr>
-      <w:t xml:space="preserve">ТЛ</w:t>
+      <w:t xml:space="preserve"/>
     </w:r>
     <w:r>
       <w:rPr>

</xml_diff>